<commit_message>
working on the pub:document and pub:metadata schemas in order to get all live XML content to validate.
</commit_message>
<xml_diff>
--- a/docs/Elements and Attributes.docx
+++ b/docs/Elements and Attributes.docx
@@ -215,8 +215,6 @@
             <w:r>
               <w:t>]</w:t>
             </w:r>
-            <w:bookmarkStart w:id="0" w:name="_GoBack"/>
-            <w:bookmarkEnd w:id="0"/>
           </w:p>
         </w:tc>
       </w:tr>
@@ -300,6 +298,11 @@
             <w:tcW w:w="3751" w:type="pct"/>
           </w:tcPr>
           <w:p>
+            <w:pPr>
+              <w:rPr>
+                <w:ins w:id="0" w:author="Sean Harrison" w:date="2017-09-19T02:12:00Z"/>
+              </w:rPr>
+            </w:pPr>
             <w:r>
               <w:t>A footnote reference, indicating where in the footnote the reference should appear. (</w:t>
             </w:r>
@@ -319,13 +322,13 @@
             <w:r>
               <w:t>reference in this document</w:t>
             </w:r>
-            <w:r>
-              <w:br/>
-              <w:t xml:space="preserve">@idref = the </w:t>
-            </w:r>
-            <w:r>
-              <w:t>id of the note to which this reference refers</w:t>
-            </w:r>
+          </w:p>
+          <w:p>
+            <w:ins w:id="1" w:author="Sean Harrison" w:date="2017-09-19T02:12:00Z">
+              <w:r>
+                <w:t>@idref = the id of the note to which this reference refers</w:t>
+              </w:r>
+            </w:ins>
           </w:p>
         </w:tc>
       </w:tr>
@@ -625,6 +628,7 @@
               <w:pStyle w:val="Heading3"/>
             </w:pPr>
             <w:r>
+              <w:lastRenderedPageBreak/>
               <w:t>Not Yet Supported</w:t>
             </w:r>
             <w:r>
@@ -642,8 +646,10 @@
             <w:tcW w:w="1249" w:type="pct"/>
           </w:tcPr>
           <w:p>
-            <w:r>
-              <w:t>pub:anchor</w:t>
+            <w:bookmarkStart w:id="2" w:name="_GoBack"/>
+            <w:bookmarkEnd w:id="2"/>
+            <w:r>
+              <w:t>pub:cref</w:t>
             </w:r>
           </w:p>
         </w:tc>
@@ -653,55 +659,35 @@
           </w:tcPr>
           <w:p>
             <w:r>
-              <w:t xml:space="preserve">An anchor (= Word bookmark, InDesign anchor). </w:t>
-            </w:r>
-            <w:r>
-              <w:br/>
-              <w:t>[</w:t>
-            </w:r>
-            <w:r>
-              <w:rPr>
-                <w:rStyle w:val="Emphasis"/>
-              </w:rPr>
-              <w:t xml:space="preserve">Not using </w:t>
-            </w:r>
-            <w:r>
-              <w:rPr>
-                <w:rStyle w:val="code"/>
-              </w:rPr>
-              <w:t>&lt;a/&gt;</w:t>
-            </w:r>
-            <w:r>
-              <w:rPr>
-                <w:rStyle w:val="Emphasis"/>
-              </w:rPr>
-              <w:t xml:space="preserve"> to avoid confusion with </w:t>
-            </w:r>
-            <w:r>
-              <w:rPr>
-                <w:rStyle w:val="code"/>
-              </w:rPr>
-              <w:t>&lt;a href&gt;</w:t>
-            </w:r>
-            <w:r>
-              <w:rPr>
-                <w:rStyle w:val="Emphasis"/>
-              </w:rPr>
-              <w:t xml:space="preserve"> and because some </w:t>
-            </w:r>
-            <w:r>
-              <w:rPr>
-                <w:rStyle w:val="Emphasis"/>
-              </w:rPr>
-              <w:lastRenderedPageBreak/>
-              <w:t>display engines have problems with singleton anchors.</w:t>
-            </w:r>
-            <w:r>
-              <w:t>]</w:t>
-            </w:r>
-            <w:r>
-              <w:br/>
-              <w:t>@id = the unique id of this anchor in this document</w:t>
+              <w:t>A cross-reference to an element elsewhere in the book.</w:t>
+            </w:r>
+            <w:r>
+              <w:t xml:space="preserve"> The content of the cross-reference is generated dynamically from the target content.</w:t>
+            </w:r>
+          </w:p>
+        </w:tc>
+      </w:tr>
+      <w:tr>
+        <w:trPr>
+          <w:trHeight w:val="296"/>
+        </w:trPr>
+        <w:tc>
+          <w:tcPr>
+            <w:tcW w:w="1249" w:type="pct"/>
+          </w:tcPr>
+          <w:p>
+            <w:r>
+              <w:t>pub:xe</w:t>
+            </w:r>
+          </w:p>
+        </w:tc>
+        <w:tc>
+          <w:tcPr>
+            <w:tcW w:w="3751" w:type="pct"/>
+          </w:tcPr>
+          <w:p>
+            <w:r>
+              <w:t>An index entry definition, to be used in generating an index and as an anchor for the links from the index</w:t>
             </w:r>
           </w:p>
         </w:tc>
@@ -716,8 +702,7 @@
           </w:tcPr>
           <w:p>
             <w:r>
-              <w:lastRenderedPageBreak/>
-              <w:t>pub:cref</w:t>
+              <w:t>pub:index</w:t>
             </w:r>
           </w:p>
         </w:tc>
@@ -726,36 +711,31 @@
             <w:tcW w:w="3751" w:type="pct"/>
           </w:tcPr>
           <w:p>
-            <w:r>
-              <w:t>A cross-reference to an element elsewhere in the book.</w:t>
-            </w:r>
-            <w:r>
-              <w:t xml:space="preserve"> The content of the cross-reference is generated dynamically from the target content.</w:t>
-            </w:r>
-          </w:p>
-        </w:tc>
-      </w:tr>
-      <w:tr>
-        <w:trPr>
-          <w:trHeight w:val="296"/>
-        </w:trPr>
-        <w:tc>
-          <w:tcPr>
-            <w:tcW w:w="1249" w:type="pct"/>
-          </w:tcPr>
-          <w:p>
-            <w:r>
-              <w:t>pub:xe</w:t>
-            </w:r>
-          </w:p>
-        </w:tc>
-        <w:tc>
-          <w:tcPr>
-            <w:tcW w:w="3751" w:type="pct"/>
-          </w:tcPr>
-          <w:p>
-            <w:r>
-              <w:t>An index entry definition, to be used in generating an index and as an anchor for the links from the index</w:t>
+            <w:pPr>
+              <w:rPr>
+                <w:rStyle w:val="code"/>
+              </w:rPr>
+            </w:pPr>
+            <w:r>
+              <w:t xml:space="preserve">Generate an index from the xe codes in the book. E.g., </w:t>
+            </w:r>
+            <w:r>
+              <w:rPr>
+                <w:rStyle w:val="code"/>
+              </w:rPr>
+              <w:t>&lt;i</w:t>
+            </w:r>
+            <w:r>
+              <w:rPr>
+                <w:rStyle w:val="code"/>
+              </w:rPr>
+              <w:t>ndex name="scripture"</w:t>
+            </w:r>
+            <w:r>
+              <w:rPr>
+                <w:rStyle w:val="code"/>
+              </w:rPr>
+              <w:t>/&gt;</w:t>
             </w:r>
           </w:p>
         </w:tc>
@@ -770,7 +750,7 @@
           </w:tcPr>
           <w:p>
             <w:r>
-              <w:t>pub:index</w:t>
+              <w:t>pub:toc</w:t>
             </w:r>
           </w:p>
         </w:tc>
@@ -779,26 +759,15 @@
             <w:tcW w:w="3751" w:type="pct"/>
           </w:tcPr>
           <w:p>
-            <w:pPr>
-              <w:rPr>
-                <w:rStyle w:val="code"/>
-              </w:rPr>
-            </w:pPr>
-            <w:r>
-              <w:t xml:space="preserve">Generate an index from the xe codes in the book. E.g., </w:t>
-            </w:r>
-            <w:r>
-              <w:rPr>
-                <w:rStyle w:val="code"/>
-              </w:rPr>
-              <w:t>index name="scripture"</w:t>
+            <w:r>
+              <w:t>Insert a table of contents, list of tables, etc., using the indicated options.</w:t>
             </w:r>
           </w:p>
         </w:tc>
       </w:tr>
       <w:tr>
         <w:trPr>
-          <w:trHeight w:val="314"/>
+          <w:trHeight w:val="301"/>
         </w:trPr>
         <w:tc>
           <w:tcPr>
@@ -806,7 +775,7 @@
           </w:tcPr>
           <w:p>
             <w:r>
-              <w:t>pub:toc</w:t>
+              <w:t>pub:field</w:t>
             </w:r>
           </w:p>
         </w:tc>
@@ -815,34 +784,33 @@
             <w:tcW w:w="3751" w:type="pct"/>
           </w:tcPr>
           <w:p>
-            <w:r>
-              <w:t>Insert a table of contents, list of tables, etc., using the indicated options.</w:t>
-            </w:r>
-          </w:p>
-        </w:tc>
-      </w:tr>
-      <w:tr>
-        <w:trPr>
-          <w:trHeight w:val="314"/>
-        </w:trPr>
-        <w:tc>
-          <w:tcPr>
-            <w:tcW w:w="1249" w:type="pct"/>
-          </w:tcPr>
-          <w:p>
-            <w:r>
-              <w:t>pub:field</w:t>
-            </w:r>
-          </w:p>
-        </w:tc>
-        <w:tc>
-          <w:tcPr>
-            <w:tcW w:w="3751" w:type="pct"/>
-          </w:tcPr>
-          <w:p>
+            <w:pPr>
+              <w:rPr>
+                <w:ins w:id="3" w:author="Sean Harrison" w:date="2017-09-19T02:14:00Z"/>
+              </w:rPr>
+            </w:pPr>
             <w:r>
               <w:t>A generic field code.</w:t>
             </w:r>
+          </w:p>
+          <w:p>
+            <w:pPr>
+              <w:rPr>
+                <w:ins w:id="4" w:author="Sean Harrison" w:date="2017-09-19T02:14:00Z"/>
+              </w:rPr>
+            </w:pPr>
+            <w:ins w:id="5" w:author="Sean Harrison" w:date="2017-09-19T02:14:00Z">
+              <w:r>
+                <w:t>@class = the kind of field</w:t>
+              </w:r>
+            </w:ins>
+          </w:p>
+          <w:p>
+            <w:ins w:id="6" w:author="Sean Harrison" w:date="2017-09-19T02:14:00Z">
+              <w:r>
+                <w:t>@* = any other parameters of the field</w:t>
+              </w:r>
+            </w:ins>
           </w:p>
         </w:tc>
       </w:tr>
@@ -1503,6 +1471,14 @@
     <w:abstractNumId w:val="7"/>
   </w:num>
 </w:numbering>
+</file>
+
+<file path=word/people.xml><?xml version="1.0" encoding="utf-8"?>
+<w15:people xmlns:wpc="http://schemas.microsoft.com/office/word/2010/wordprocessingCanvas" xmlns:mo="http://schemas.microsoft.com/office/mac/office/2008/main" xmlns:mc="http://schemas.openxmlformats.org/markup-compatibility/2006" xmlns:mv="urn:schemas-microsoft-com:mac:vml" xmlns:o="urn:schemas-microsoft-com:office:office" xmlns:r="http://schemas.openxmlformats.org/officeDocument/2006/relationships" xmlns:m="http://schemas.openxmlformats.org/officeDocument/2006/math" xmlns:v="urn:schemas-microsoft-com:vml" xmlns:wp14="http://schemas.microsoft.com/office/word/2010/wordprocessingDrawing" xmlns:wp="http://schemas.openxmlformats.org/drawingml/2006/wordprocessingDrawing" xmlns:w10="urn:schemas-microsoft-com:office:word" xmlns:w="http://schemas.openxmlformats.org/wordprocessingml/2006/main" xmlns:w14="http://schemas.microsoft.com/office/word/2010/wordml" xmlns:w15="http://schemas.microsoft.com/office/word/2012/wordml" xmlns:wpg="http://schemas.microsoft.com/office/word/2010/wordprocessingGroup" xmlns:wpi="http://schemas.microsoft.com/office/word/2010/wordprocessingInk" xmlns:wne="http://schemas.microsoft.com/office/word/2006/wordml" xmlns:wps="http://schemas.microsoft.com/office/word/2010/wordprocessingShape" mc:Ignorable="w14 w15 wp14">
+  <w15:person w15:author="Sean Harrison">
+    <w15:presenceInfo w15:providerId="None" w15:userId="Sean Harrison"/>
+  </w15:person>
+</w15:people>
 </file>
 
 <file path=word/styles.xml><?xml version="1.0" encoding="utf-8"?>
@@ -2846,6 +2822,37 @@
       <w:sz w:val="22"/>
     </w:rPr>
   </w:style>
+  <w:style w:type="paragraph" w:styleId="BalloonText">
+    <w:name w:val="Balloon Text"/>
+    <w:basedOn w:val="Normal"/>
+    <w:link w:val="BalloonTextChar"/>
+    <w:uiPriority w:val="99"/>
+    <w:semiHidden/>
+    <w:unhideWhenUsed/>
+    <w:rsid w:val="00581E72"/>
+    <w:pPr>
+      <w:spacing w:line="240" w:lineRule="auto"/>
+    </w:pPr>
+    <w:rPr>
+      <w:rFonts w:ascii="Times New Roman" w:hAnsi="Times New Roman" w:cs="Times New Roman"/>
+      <w:sz w:val="18"/>
+      <w:szCs w:val="18"/>
+    </w:rPr>
+  </w:style>
+  <w:style w:type="character" w:customStyle="1" w:styleId="BalloonTextChar">
+    <w:name w:val="Balloon Text Char"/>
+    <w:basedOn w:val="DefaultParagraphFont"/>
+    <w:link w:val="BalloonText"/>
+    <w:uiPriority w:val="99"/>
+    <w:semiHidden/>
+    <w:rsid w:val="00581E72"/>
+    <w:rPr>
+      <w:rFonts w:ascii="Times New Roman" w:hAnsi="Times New Roman" w:cs="Times New Roman"/>
+      <w:sz w:val="18"/>
+      <w:szCs w:val="18"/>
+      <w:lang w:bidi="he-IL"/>
+    </w:rPr>
+  </w:style>
 </w:styles>
 </file>
 

</xml_diff>

<commit_message>
pub:comment is demoted to “not supported” for the time being. However, I need to deal with comments.
</commit_message>
<xml_diff>
--- a/docs/Elements and Attributes.docx
+++ b/docs/Elements and Attributes.docx
@@ -425,7 +425,7 @@
           </w:tcPr>
           <w:p>
             <w:r>
-              <w:t>pub:comment</w:t>
+              <w:t>pub:include</w:t>
             </w:r>
           </w:p>
         </w:tc>
@@ -435,13 +435,150 @@
           </w:tcPr>
           <w:p>
             <w:r>
-              <w:t xml:space="preserve">A </w:t>
-            </w:r>
-            <w:r>
-              <w:t>comment</w:t>
-            </w:r>
-            <w:r>
-              <w:t>, embedded in the content.</w:t>
+              <w:t>A</w:t>
+            </w:r>
+            <w:r>
+              <w:t xml:space="preserve"> file</w:t>
+            </w:r>
+            <w:r>
+              <w:t xml:space="preserve"> or external element</w:t>
+            </w:r>
+            <w:r>
+              <w:t xml:space="preserve"> that is to be included at this point.</w:t>
+            </w:r>
+            <w:r>
+              <w:br/>
+              <w:t xml:space="preserve">@src = </w:t>
+            </w:r>
+            <w:r>
+              <w:t>url of</w:t>
+            </w:r>
+            <w:r>
+              <w:t xml:space="preserve"> the source document / element to be included</w:t>
+            </w:r>
+          </w:p>
+        </w:tc>
+      </w:tr>
+      <w:tr>
+        <w:trPr>
+          <w:trHeight w:val="1291"/>
+        </w:trPr>
+        <w:tc>
+          <w:tcPr>
+            <w:tcW w:w="1249" w:type="pct"/>
+          </w:tcPr>
+          <w:p>
+            <w:r>
+              <w:t>pub:tab</w:t>
+            </w:r>
+          </w:p>
+        </w:tc>
+        <w:tc>
+          <w:tcPr>
+            <w:tcW w:w="3751" w:type="pct"/>
+          </w:tcPr>
+          <w:p>
+            <w:r>
+              <w:t>Indicates the presence of a tab in the content. XHTML doesn’t display tabs as such, so when we use them, we might need them be interpreted, and this ensures that they are handled.</w:t>
+            </w:r>
+            <w:r>
+              <w:br/>
+              <w:t>@align = the alignment of the tab: "left", "right", "decimal"</w:t>
+            </w:r>
+            <w:r>
+              <w:t>, "here"</w:t>
+            </w:r>
+          </w:p>
+        </w:tc>
+      </w:tr>
+      <w:tr>
+        <w:trPr>
+          <w:trHeight w:val="296"/>
+        </w:trPr>
+        <w:tc>
+          <w:tcPr>
+            <w:tcW w:w="1249" w:type="pct"/>
+          </w:tcPr>
+          <w:p>
+            <w:r>
+              <w:t>@pub:cond [attribute]</w:t>
+            </w:r>
+          </w:p>
+        </w:tc>
+        <w:tc>
+          <w:tcPr>
+            <w:tcW w:w="3751" w:type="pct"/>
+          </w:tcPr>
+          <w:p>
+            <w:r>
+              <w:t xml:space="preserve">Conditional text: Only displayed if the given condition is true. </w:t>
+            </w:r>
+            <w:r>
+              <w:br/>
+            </w:r>
+            <w:r>
+              <w:t>@pub:cond="</w:t>
+            </w:r>
+            <w:r>
+              <w:t>p</w:t>
+            </w:r>
+            <w:r>
+              <w:t>rint"</w:t>
+            </w:r>
+            <w:r>
+              <w:t xml:space="preserve"> </w:t>
+            </w:r>
+            <w:r>
+              <w:t>—&gt;</w:t>
+            </w:r>
+            <w:r>
+              <w:t xml:space="preserve"> omitted from digital outputs</w:t>
+            </w:r>
+            <w:r>
+              <w:br/>
+            </w:r>
+            <w:r>
+              <w:t>@pub:cond="</w:t>
+            </w:r>
+            <w:r>
+              <w:t>d</w:t>
+            </w:r>
+            <w:r>
+              <w:t>igital"</w:t>
+            </w:r>
+            <w:r>
+              <w:t xml:space="preserve"> </w:t>
+            </w:r>
+            <w:r>
+              <w:t xml:space="preserve">—&gt; </w:t>
+            </w:r>
+            <w:r>
+              <w:t>omitted from print outputs</w:t>
+            </w:r>
+          </w:p>
+        </w:tc>
+      </w:tr>
+      <w:tr>
+        <w:trPr>
+          <w:trHeight w:val="296"/>
+        </w:trPr>
+        <w:tc>
+          <w:tcPr>
+            <w:tcW w:w="1249" w:type="pct"/>
+          </w:tcPr>
+          <w:p>
+            <w:r>
+              <w:t>pub:modified</w:t>
+            </w:r>
+          </w:p>
+        </w:tc>
+        <w:tc>
+          <w:tcPr>
+            <w:tcW w:w="3751" w:type="pct"/>
+          </w:tcPr>
+          <w:p>
+            <w:r>
+              <w:t>A timestamp indicating when the document was last modified.</w:t>
             </w:r>
           </w:p>
         </w:tc>
@@ -452,164 +589,18 @@
         </w:trPr>
         <w:tc>
           <w:tcPr>
-            <w:tcW w:w="1249" w:type="pct"/>
-          </w:tcPr>
-          <w:p>
-            <w:r>
-              <w:t>pub:include</w:t>
-            </w:r>
-          </w:p>
-        </w:tc>
-        <w:tc>
-          <w:tcPr>
-            <w:tcW w:w="3751" w:type="pct"/>
-          </w:tcPr>
-          <w:p>
-            <w:r>
-              <w:t>A</w:t>
-            </w:r>
-            <w:r>
-              <w:t xml:space="preserve"> file</w:t>
-            </w:r>
-            <w:r>
-              <w:t xml:space="preserve"> or external element</w:t>
-            </w:r>
-            <w:r>
-              <w:t xml:space="preserve"> that is to be included at this point.</w:t>
-            </w:r>
-            <w:r>
-              <w:br/>
-              <w:t xml:space="preserve">@src = </w:t>
-            </w:r>
-            <w:r>
-              <w:t>url of</w:t>
-            </w:r>
-            <w:r>
-              <w:t xml:space="preserve"> the source document / element to be included</w:t>
-            </w:r>
-          </w:p>
-        </w:tc>
-      </w:tr>
-      <w:tr>
-        <w:trPr>
-          <w:trHeight w:val="1291"/>
-        </w:trPr>
-        <w:tc>
-          <w:tcPr>
-            <w:tcW w:w="1249" w:type="pct"/>
-          </w:tcPr>
-          <w:p>
-            <w:r>
-              <w:t>pub:tab</w:t>
-            </w:r>
-          </w:p>
-        </w:tc>
-        <w:tc>
-          <w:tcPr>
-            <w:tcW w:w="3751" w:type="pct"/>
-          </w:tcPr>
-          <w:p>
-            <w:r>
-              <w:t>Indicates the presence of a tab in the content. XHTML doesn’t display tabs as such, so when we use them, we might need them be interpreted, and this ensures that they are handled.</w:t>
-            </w:r>
-            <w:r>
-              <w:br/>
-              <w:t>@align = the alignment of the tab: "left", "right", "decimal"</w:t>
-            </w:r>
-            <w:r>
-              <w:t>, "here"</w:t>
-            </w:r>
-          </w:p>
-        </w:tc>
-      </w:tr>
-      <w:tr>
-        <w:trPr>
-          <w:trHeight w:val="296"/>
-        </w:trPr>
-        <w:tc>
-          <w:tcPr>
-            <w:tcW w:w="1249" w:type="pct"/>
-          </w:tcPr>
-          <w:p>
-            <w:r>
-              <w:t>@pub:cond [attribute]</w:t>
-            </w:r>
-          </w:p>
-        </w:tc>
-        <w:tc>
-          <w:tcPr>
-            <w:tcW w:w="3751" w:type="pct"/>
-          </w:tcPr>
-          <w:p>
-            <w:r>
-              <w:t xml:space="preserve">Conditional text: Only displayed if the given condition is true. </w:t>
-            </w:r>
-            <w:r>
-              <w:br/>
-            </w:r>
-            <w:r>
-              <w:t>@pub:cond="</w:t>
-            </w:r>
-            <w:r>
-              <w:t>p</w:t>
-            </w:r>
-            <w:r>
-              <w:t>rint"</w:t>
-            </w:r>
-            <w:r>
-              <w:t xml:space="preserve"> </w:t>
-            </w:r>
-            <w:r>
-              <w:t>—&gt;</w:t>
-            </w:r>
-            <w:r>
-              <w:t xml:space="preserve"> omitted from digital outputs</w:t>
-            </w:r>
-            <w:r>
-              <w:br/>
-            </w:r>
-            <w:r>
-              <w:t>@pub:cond="</w:t>
-            </w:r>
-            <w:r>
-              <w:t>d</w:t>
-            </w:r>
-            <w:r>
-              <w:t>igital"</w:t>
-            </w:r>
-            <w:r>
-              <w:t xml:space="preserve"> </w:t>
-            </w:r>
-            <w:r>
-              <w:t xml:space="preserve">—&gt; </w:t>
-            </w:r>
-            <w:r>
-              <w:t>omitted from print outputs</w:t>
-            </w:r>
-          </w:p>
-        </w:tc>
-      </w:tr>
-      <w:tr>
-        <w:trPr>
-          <w:trHeight w:val="296"/>
-        </w:trPr>
-        <w:tc>
-          <w:tcPr>
-            <w:tcW w:w="1249" w:type="pct"/>
-          </w:tcPr>
-          <w:p>
-            <w:r>
-              <w:t>pub:modified</w:t>
-            </w:r>
-          </w:p>
-        </w:tc>
-        <w:tc>
-          <w:tcPr>
-            <w:tcW w:w="3751" w:type="pct"/>
-          </w:tcPr>
-          <w:p>
-            <w:r>
-              <w:t>A timestamp indicating when the document was last modified.</w:t>
+            <w:tcW w:w="5000" w:type="pct"/>
+            <w:gridSpan w:val="2"/>
+          </w:tcPr>
+          <w:p>
+            <w:pPr>
+              <w:pStyle w:val="Heading3"/>
+            </w:pPr>
+            <w:r>
+              <w:t>Not Yet Supported</w:t>
+            </w:r>
+            <w:r>
+              <w:t xml:space="preserve"> / Ignored</w:t>
             </w:r>
           </w:p>
         </w:tc>
@@ -620,19 +611,27 @@
         </w:trPr>
         <w:tc>
           <w:tcPr>
-            <w:tcW w:w="5000" w:type="pct"/>
-            <w:gridSpan w:val="2"/>
-          </w:tcPr>
-          <w:p>
-            <w:pPr>
-              <w:pStyle w:val="Heading3"/>
-            </w:pPr>
-            <w:r>
-              <w:lastRenderedPageBreak/>
-              <w:t>Not Yet Supported</w:t>
-            </w:r>
-            <w:r>
-              <w:t xml:space="preserve"> / Ignored</w:t>
+            <w:tcW w:w="1249" w:type="pct"/>
+          </w:tcPr>
+          <w:p>
+            <w:r>
+              <w:t>pub:comment</w:t>
+            </w:r>
+          </w:p>
+        </w:tc>
+        <w:tc>
+          <w:tcPr>
+            <w:tcW w:w="3751" w:type="pct"/>
+          </w:tcPr>
+          <w:p>
+            <w:r>
+              <w:t xml:space="preserve">A </w:t>
+            </w:r>
+            <w:r>
+              <w:t>comment</w:t>
+            </w:r>
+            <w:r>
+              <w:t>, embedded in the content.</w:t>
             </w:r>
           </w:p>
         </w:tc>
@@ -649,6 +648,7 @@
             <w:bookmarkStart w:id="2" w:name="_GoBack"/>
             <w:bookmarkEnd w:id="2"/>
             <w:r>
+              <w:lastRenderedPageBreak/>
               <w:t>pub:cref</w:t>
             </w:r>
           </w:p>
@@ -1881,7 +1881,7 @@
   <w:style w:type="paragraph" w:default="1" w:styleId="Normal">
     <w:name w:val="Normal"/>
     <w:qFormat/>
-    <w:rsid w:val="009C1333"/>
+    <w:rsid w:val="006309C8"/>
     <w:pPr>
       <w:spacing w:line="320" w:lineRule="atLeast"/>
     </w:pPr>
@@ -1896,7 +1896,7 @@
     <w:link w:val="Heading1Char"/>
     <w:uiPriority w:val="9"/>
     <w:qFormat/>
-    <w:rsid w:val="009C1333"/>
+    <w:rsid w:val="006309C8"/>
     <w:pPr>
       <w:keepNext/>
       <w:keepLines/>
@@ -1918,7 +1918,7 @@
     <w:uiPriority w:val="9"/>
     <w:unhideWhenUsed/>
     <w:qFormat/>
-    <w:rsid w:val="009C1333"/>
+    <w:rsid w:val="006309C8"/>
     <w:pPr>
       <w:keepNext/>
       <w:keepLines/>
@@ -1941,7 +1941,7 @@
     <w:uiPriority w:val="9"/>
     <w:unhideWhenUsed/>
     <w:qFormat/>
-    <w:rsid w:val="009C1333"/>
+    <w:rsid w:val="006309C8"/>
     <w:pPr>
       <w:keepNext/>
       <w:keepLines/>
@@ -1959,7 +1959,7 @@
     <w:uiPriority w:val="1"/>
     <w:semiHidden/>
     <w:unhideWhenUsed/>
-    <w:rsid w:val="009C1333"/>
+    <w:rsid w:val="006309C8"/>
   </w:style>
   <w:style w:type="table" w:default="1" w:styleId="TableNormal">
     <w:name w:val="Normal Table"/>
@@ -1981,7 +1981,7 @@
     <w:uiPriority w:val="99"/>
     <w:semiHidden/>
     <w:unhideWhenUsed/>
-    <w:rsid w:val="009C1333"/>
+    <w:rsid w:val="006309C8"/>
   </w:style>
   <w:style w:type="paragraph" w:styleId="BodyText">
     <w:name w:val="Body Text"/>
@@ -1989,7 +1989,7 @@
     <w:link w:val="BodyTextChar"/>
     <w:uiPriority w:val="99"/>
     <w:unhideWhenUsed/>
-    <w:rsid w:val="009C1333"/>
+    <w:rsid w:val="006309C8"/>
     <w:pPr>
       <w:spacing w:after="160"/>
     </w:pPr>
@@ -1999,7 +1999,7 @@
     <w:basedOn w:val="DefaultParagraphFont"/>
     <w:link w:val="BodyText"/>
     <w:uiPriority w:val="99"/>
-    <w:rsid w:val="009C1333"/>
+    <w:rsid w:val="006309C8"/>
     <w:rPr>
       <w:lang w:bidi="he-IL"/>
     </w:rPr>
@@ -2009,7 +2009,7 @@
     <w:basedOn w:val="DefaultParagraphFont"/>
     <w:link w:val="Heading2"/>
     <w:uiPriority w:val="9"/>
-    <w:rsid w:val="009C1333"/>
+    <w:rsid w:val="006309C8"/>
     <w:rPr>
       <w:rFonts w:eastAsiaTheme="majorEastAsia" w:cstheme="majorBidi"/>
       <w:b/>
@@ -2023,7 +2023,7 @@
     <w:basedOn w:val="DefaultParagraphFont"/>
     <w:link w:val="Heading1"/>
     <w:uiPriority w:val="9"/>
-    <w:rsid w:val="009C1333"/>
+    <w:rsid w:val="006309C8"/>
     <w:rPr>
       <w:rFonts w:asciiTheme="majorHAnsi" w:eastAsiaTheme="majorEastAsia" w:hAnsiTheme="majorHAnsi" w:cstheme="majorBidi"/>
       <w:sz w:val="44"/>
@@ -2036,7 +2036,7 @@
     <w:basedOn w:val="Normal"/>
     <w:uiPriority w:val="99"/>
     <w:unhideWhenUsed/>
-    <w:rsid w:val="009C1333"/>
+    <w:rsid w:val="006309C8"/>
     <w:pPr>
       <w:spacing w:after="160"/>
       <w:ind w:left="360" w:hanging="360"/>
@@ -2128,7 +2128,7 @@
     <w:basedOn w:val="DefaultParagraphFont"/>
     <w:link w:val="Heading3"/>
     <w:uiPriority w:val="9"/>
-    <w:rsid w:val="009C1333"/>
+    <w:rsid w:val="006309C8"/>
     <w:rPr>
       <w:rFonts w:eastAsiaTheme="majorEastAsia" w:cstheme="majorBidi"/>
       <w:caps/>
@@ -2143,7 +2143,7 @@
     <w:link w:val="TitleChar"/>
     <w:uiPriority w:val="10"/>
     <w:qFormat/>
-    <w:rsid w:val="009C1333"/>
+    <w:rsid w:val="006309C8"/>
     <w:pPr>
       <w:spacing w:after="320" w:line="240" w:lineRule="auto"/>
       <w:contextualSpacing/>
@@ -2162,7 +2162,7 @@
     <w:basedOn w:val="DefaultParagraphFont"/>
     <w:link w:val="Title"/>
     <w:uiPriority w:val="10"/>
-    <w:rsid w:val="009C1333"/>
+    <w:rsid w:val="006309C8"/>
     <w:rPr>
       <w:rFonts w:asciiTheme="majorHAnsi" w:eastAsiaTheme="majorEastAsia" w:hAnsiTheme="majorHAnsi" w:cstheme="majorBidi"/>
       <w:spacing w:val="-10"/>
@@ -2189,7 +2189,7 @@
     <w:link w:val="FootnoteTextChar"/>
     <w:uiPriority w:val="99"/>
     <w:unhideWhenUsed/>
-    <w:rsid w:val="009C1333"/>
+    <w:rsid w:val="006309C8"/>
     <w:pPr>
       <w:spacing w:line="240" w:lineRule="auto"/>
       <w:ind w:left="180" w:hanging="180"/>
@@ -2203,7 +2203,7 @@
     <w:basedOn w:val="DefaultParagraphFont"/>
     <w:link w:val="FootnoteText"/>
     <w:uiPriority w:val="99"/>
-    <w:rsid w:val="009C1333"/>
+    <w:rsid w:val="006309C8"/>
     <w:rPr>
       <w:sz w:val="20"/>
       <w:lang w:bidi="he-IL"/>
@@ -2284,7 +2284,7 @@
     <w:link w:val="SubtitleChar"/>
     <w:uiPriority w:val="11"/>
     <w:qFormat/>
-    <w:rsid w:val="009C1333"/>
+    <w:rsid w:val="006309C8"/>
     <w:pPr>
       <w:numPr>
         <w:ilvl w:val="1"/>
@@ -2304,7 +2304,7 @@
     <w:basedOn w:val="DefaultParagraphFont"/>
     <w:link w:val="Subtitle"/>
     <w:uiPriority w:val="11"/>
-    <w:rsid w:val="009C1333"/>
+    <w:rsid w:val="006309C8"/>
     <w:rPr>
       <w:rFonts w:eastAsiaTheme="minorEastAsia"/>
       <w:color w:val="5A5A5A" w:themeColor="text1" w:themeTint="A5"/>
@@ -2318,7 +2318,7 @@
     <w:basedOn w:val="Subtitle"/>
     <w:link w:val="SupertitleChar"/>
     <w:qFormat/>
-    <w:rsid w:val="009C1333"/>
+    <w:rsid w:val="006309C8"/>
     <w:rPr>
       <w:caps/>
     </w:rPr>
@@ -2327,7 +2327,7 @@
     <w:name w:val="Supertitle Char"/>
     <w:basedOn w:val="SubtitleChar"/>
     <w:link w:val="Supertitle"/>
-    <w:rsid w:val="009C1333"/>
+    <w:rsid w:val="006309C8"/>
     <w:rPr>
       <w:rFonts w:eastAsiaTheme="minorEastAsia"/>
       <w:caps/>
@@ -2353,7 +2353,7 @@
     <w:basedOn w:val="BodyText"/>
     <w:link w:val="CodeBlockChar"/>
     <w:qFormat/>
-    <w:rsid w:val="009C1333"/>
+    <w:rsid w:val="006309C8"/>
     <w:pPr>
       <w:tabs>
         <w:tab w:val="left" w:pos="720"/>
@@ -2377,7 +2377,7 @@
     <w:name w:val="Code Block Char"/>
     <w:basedOn w:val="BodyTextChar"/>
     <w:link w:val="CodeBlock"/>
-    <w:rsid w:val="009C1333"/>
+    <w:rsid w:val="006309C8"/>
     <w:rPr>
       <w:rFonts w:ascii="Consolas" w:hAnsi="Consolas"/>
       <w:sz w:val="20"/>
@@ -2389,7 +2389,7 @@
     <w:basedOn w:val="Normal"/>
     <w:uiPriority w:val="99"/>
     <w:unhideWhenUsed/>
-    <w:rsid w:val="009C1333"/>
+    <w:rsid w:val="006309C8"/>
     <w:pPr>
       <w:numPr>
         <w:numId w:val="10"/>
@@ -2402,7 +2402,7 @@
     <w:name w:val="List Option"/>
     <w:basedOn w:val="ListBullet"/>
     <w:qFormat/>
-    <w:rsid w:val="009C1333"/>
+    <w:rsid w:val="006309C8"/>
     <w:pPr>
       <w:numPr>
         <w:numId w:val="1"/>
@@ -2413,7 +2413,7 @@
     <w:name w:val="Image"/>
     <w:basedOn w:val="Normal"/>
     <w:qFormat/>
-    <w:rsid w:val="009C1333"/>
+    <w:rsid w:val="006309C8"/>
     <w:pPr>
       <w:spacing w:after="160"/>
       <w:jc w:val="center"/>
@@ -2429,7 +2429,7 @@
     <w:uiPriority w:val="39"/>
     <w:unhideWhenUsed/>
     <w:qFormat/>
-    <w:rsid w:val="009C1333"/>
+    <w:rsid w:val="006309C8"/>
     <w:pPr>
       <w:spacing w:line="480" w:lineRule="exact"/>
       <w:outlineLvl w:val="9"/>
@@ -2439,7 +2439,7 @@
     <w:name w:val="Body Follow"/>
     <w:basedOn w:val="BodyText"/>
     <w:qFormat/>
-    <w:rsid w:val="009C1333"/>
+    <w:rsid w:val="006309C8"/>
     <w:pPr>
       <w:spacing w:before="160" w:after="0"/>
     </w:pPr>
@@ -2449,7 +2449,7 @@
     <w:basedOn w:val="Normal"/>
     <w:uiPriority w:val="99"/>
     <w:unhideWhenUsed/>
-    <w:rsid w:val="009C1333"/>
+    <w:rsid w:val="006309C8"/>
     <w:pPr>
       <w:numPr>
         <w:ilvl w:val="1"/>
@@ -2464,7 +2464,7 @@
     <w:basedOn w:val="Normal"/>
     <w:uiPriority w:val="99"/>
     <w:unhideWhenUsed/>
-    <w:rsid w:val="009C1333"/>
+    <w:rsid w:val="006309C8"/>
     <w:pPr>
       <w:numPr>
         <w:numId w:val="4"/>
@@ -2480,7 +2480,7 @@
     <w:link w:val="BodyText2Char"/>
     <w:uiPriority w:val="99"/>
     <w:unhideWhenUsed/>
-    <w:rsid w:val="009C1333"/>
+    <w:rsid w:val="006309C8"/>
     <w:pPr>
       <w:ind w:left="360"/>
     </w:pPr>
@@ -2490,7 +2490,7 @@
     <w:basedOn w:val="DefaultParagraphFont"/>
     <w:link w:val="BodyText2"/>
     <w:uiPriority w:val="99"/>
-    <w:rsid w:val="009C1333"/>
+    <w:rsid w:val="006309C8"/>
     <w:rPr>
       <w:lang w:bidi="he-IL"/>
     </w:rPr>
@@ -2499,7 +2499,7 @@
     <w:name w:val="Table HLines"/>
     <w:basedOn w:val="TableNormal"/>
     <w:uiPriority w:val="99"/>
-    <w:rsid w:val="009C1333"/>
+    <w:rsid w:val="006309C8"/>
     <w:rPr>
       <w:lang w:bidi="he-IL"/>
     </w:rPr>
@@ -2522,7 +2522,7 @@
     <w:basedOn w:val="Normal"/>
     <w:uiPriority w:val="99"/>
     <w:unhideWhenUsed/>
-    <w:rsid w:val="009C1333"/>
+    <w:rsid w:val="006309C8"/>
     <w:pPr>
       <w:numPr>
         <w:ilvl w:val="2"/>
@@ -2537,7 +2537,7 @@
     <w:basedOn w:val="Normal"/>
     <w:uiPriority w:val="99"/>
     <w:unhideWhenUsed/>
-    <w:rsid w:val="009C1333"/>
+    <w:rsid w:val="006309C8"/>
     <w:pPr>
       <w:numPr>
         <w:numId w:val="6"/>
@@ -2551,7 +2551,7 @@
     <w:basedOn w:val="Normal"/>
     <w:uiPriority w:val="99"/>
     <w:unhideWhenUsed/>
-    <w:rsid w:val="009C1333"/>
+    <w:rsid w:val="006309C8"/>
     <w:pPr>
       <w:spacing w:after="160"/>
       <w:ind w:left="360"/>
@@ -2561,7 +2561,7 @@
     <w:name w:val="Table HLines Top and Bottom"/>
     <w:basedOn w:val="TableHLines"/>
     <w:uiPriority w:val="99"/>
-    <w:rsid w:val="009C1333"/>
+    <w:rsid w:val="006309C8"/>
     <w:tblPr>
       <w:tblInd w:w="0" w:type="dxa"/>
       <w:tblBorders>
@@ -2581,7 +2581,7 @@
     <w:basedOn w:val="Normal"/>
     <w:uiPriority w:val="34"/>
     <w:qFormat/>
-    <w:rsid w:val="009C1333"/>
+    <w:rsid w:val="006309C8"/>
     <w:pPr>
       <w:contextualSpacing/>
     </w:pPr>
@@ -2590,7 +2590,7 @@
     <w:name w:val="Poetry"/>
     <w:basedOn w:val="List2"/>
     <w:qFormat/>
-    <w:rsid w:val="009C1333"/>
+    <w:rsid w:val="006309C8"/>
     <w:pPr>
       <w:spacing w:after="160"/>
     </w:pPr>
@@ -2601,7 +2601,7 @@
     <w:uiPriority w:val="99"/>
     <w:semiHidden/>
     <w:unhideWhenUsed/>
-    <w:rsid w:val="009C1333"/>
+    <w:rsid w:val="006309C8"/>
     <w:pPr>
       <w:ind w:left="720" w:hanging="360"/>
       <w:contextualSpacing/>
@@ -2612,7 +2612,7 @@
     <w:basedOn w:val="BodyText"/>
     <w:link w:val="ExcerptChar"/>
     <w:qFormat/>
-    <w:rsid w:val="009C1333"/>
+    <w:rsid w:val="006309C8"/>
     <w:pPr>
       <w:ind w:left="360"/>
     </w:pPr>
@@ -2621,7 +2621,7 @@
     <w:name w:val="Excerpt Char"/>
     <w:basedOn w:val="BodyTextChar"/>
     <w:link w:val="Excerpt"/>
-    <w:rsid w:val="009C1333"/>
+    <w:rsid w:val="006309C8"/>
     <w:rPr>
       <w:lang w:bidi="he-IL"/>
     </w:rPr>
@@ -2630,7 +2630,7 @@
     <w:name w:val="List Bullet 1"/>
     <w:basedOn w:val="ListBullet"/>
     <w:qFormat/>
-    <w:rsid w:val="009C1333"/>
+    <w:rsid w:val="006309C8"/>
     <w:pPr>
       <w:numPr>
         <w:numId w:val="9"/>
@@ -2645,7 +2645,7 @@
     <w:name w:val="Note"/>
     <w:basedOn w:val="BodyText"/>
     <w:qFormat/>
-    <w:rsid w:val="009C1333"/>
+    <w:rsid w:val="006309C8"/>
     <w:rPr>
       <w:i/>
       <w:sz w:val="20"/>
@@ -2655,7 +2655,7 @@
     <w:name w:val="List Head"/>
     <w:basedOn w:val="List"/>
     <w:qFormat/>
-    <w:rsid w:val="009C1333"/>
+    <w:rsid w:val="006309C8"/>
     <w:pPr>
       <w:spacing w:after="80"/>
       <w:ind w:firstLine="0"/>
@@ -2668,7 +2668,7 @@
     <w:name w:val="Epigraph"/>
     <w:basedOn w:val="BodyText"/>
     <w:qFormat/>
-    <w:rsid w:val="009C1333"/>
+    <w:rsid w:val="006309C8"/>
     <w:pPr>
       <w:spacing w:after="140" w:line="280" w:lineRule="atLeast"/>
       <w:ind w:left="2160"/>
@@ -2683,7 +2683,7 @@
     <w:basedOn w:val="Normal"/>
     <w:uiPriority w:val="99"/>
     <w:unhideWhenUsed/>
-    <w:rsid w:val="009C1333"/>
+    <w:rsid w:val="006309C8"/>
     <w:pPr>
       <w:numPr>
         <w:ilvl w:val="3"/>
@@ -2698,7 +2698,7 @@
     <w:basedOn w:val="BodyText"/>
     <w:link w:val="CalloutChar"/>
     <w:qFormat/>
-    <w:rsid w:val="009C1333"/>
+    <w:rsid w:val="006309C8"/>
     <w:pPr>
       <w:spacing w:before="320" w:after="320"/>
       <w:ind w:left="1440" w:right="1440"/>
@@ -2711,7 +2711,7 @@
     <w:name w:val="Callout Char"/>
     <w:basedOn w:val="BodyTextChar"/>
     <w:link w:val="Callout"/>
-    <w:rsid w:val="009C1333"/>
+    <w:rsid w:val="006309C8"/>
     <w:rPr>
       <w:sz w:val="32"/>
       <w:lang w:bidi="he-IL"/>
@@ -2722,7 +2722,7 @@
     <w:basedOn w:val="BodyText"/>
     <w:link w:val="SummaryChar"/>
     <w:qFormat/>
-    <w:rsid w:val="009C1333"/>
+    <w:rsid w:val="006309C8"/>
     <w:pPr>
       <w:spacing w:after="320"/>
     </w:pPr>
@@ -2734,7 +2734,7 @@
     <w:name w:val="Summary Char"/>
     <w:basedOn w:val="BodyTextChar"/>
     <w:link w:val="Summary"/>
-    <w:rsid w:val="009C1333"/>
+    <w:rsid w:val="006309C8"/>
     <w:rPr>
       <w:sz w:val="32"/>
       <w:lang w:bidi="he-IL"/>
@@ -2747,7 +2747,7 @@
     <w:uiPriority w:val="35"/>
     <w:unhideWhenUsed/>
     <w:qFormat/>
-    <w:rsid w:val="009C1333"/>
+    <w:rsid w:val="006309C8"/>
     <w:pPr>
       <w:spacing w:before="320" w:after="320" w:line="240" w:lineRule="auto"/>
     </w:pPr>
@@ -2812,7 +2812,7 @@
     <w:basedOn w:val="DefaultParagraphFont"/>
     <w:uiPriority w:val="1"/>
     <w:qFormat/>
-    <w:rsid w:val="009C1333"/>
+    <w:rsid w:val="006309C8"/>
     <w:rPr>
       <w:rFonts w:ascii="Consolas" w:hAnsi="Consolas"/>
       <w:b w:val="0"/>

</xml_diff>